<commit_message>
Update documentation Add show/hide password in login
</commit_message>
<xml_diff>
--- a/Documentation/Authentication Entity framework.docx
+++ b/Documentation/Authentication Entity framework.docx
@@ -8,13 +8,110 @@
           <w:b/>
           <w:sz w:val="24"/>
           <w:szCs w:val="24"/>
-        </w:rPr>
-      </w:pPr>
-      <w:r>
-        <w:rPr>
-          <w:b/>
-          <w:sz w:val="24"/>
-          <w:szCs w:val="24"/>
+          <w:u w:val="single"/>
+        </w:rPr>
+      </w:pPr>
+      <w:r>
+        <w:rPr>
+          <w:b/>
+          <w:sz w:val="24"/>
+          <w:szCs w:val="24"/>
+        </w:rPr>
+        <w:t>Angular recaptcha</w:t>
+      </w:r>
+      <w:bookmarkStart w:id="0" w:name="_GoBack"/>
+      <w:bookmarkEnd w:id="0"/>
+    </w:p>
+    <w:p>
+      <w:pPr>
+        <w:rPr>
+          <w:b/>
+          <w:sz w:val="24"/>
+          <w:szCs w:val="24"/>
+        </w:rPr>
+      </w:pPr>
+      <w:r>
+        <w:rPr>
+          <w:b/>
+          <w:sz w:val="24"/>
+          <w:szCs w:val="24"/>
+        </w:rPr>
+        <w:fldChar w:fldCharType="begin"/>
+      </w:r>
+      <w:r>
+        <w:rPr>
+          <w:b/>
+          <w:sz w:val="24"/>
+          <w:szCs w:val="24"/>
+        </w:rPr>
+        <w:instrText xml:space="preserve"> HYPERLINK "</w:instrText>
+      </w:r>
+      <w:r>
+        <w:rPr>
+          <w:b/>
+          <w:sz w:val="24"/>
+          <w:szCs w:val="24"/>
+        </w:rPr>
+        <w:instrText>https://github.com/xmaestro/angular2-recaptcha</w:instrText>
+      </w:r>
+      <w:r>
+        <w:rPr>
+          <w:b/>
+          <w:sz w:val="24"/>
+          <w:szCs w:val="24"/>
+        </w:rPr>
+        <w:instrText xml:space="preserve">" </w:instrText>
+      </w:r>
+      <w:r>
+        <w:rPr>
+          <w:b/>
+          <w:sz w:val="24"/>
+          <w:szCs w:val="24"/>
+        </w:rPr>
+        <w:fldChar w:fldCharType="separate"/>
+      </w:r>
+      <w:r>
+        <w:rPr>
+          <w:rStyle w:val="Hipervnculo"/>
+          <w:b/>
+          <w:sz w:val="24"/>
+          <w:szCs w:val="24"/>
+        </w:rPr>
+        <w:t>https://github.com/xmaestro/angular2-recaptcha</w:t>
+      </w:r>
+      <w:r>
+        <w:rPr>
+          <w:b/>
+          <w:sz w:val="24"/>
+          <w:szCs w:val="24"/>
+        </w:rPr>
+        <w:fldChar w:fldCharType="end"/>
+      </w:r>
+    </w:p>
+    <w:p>
+      <w:pPr>
+        <w:rPr>
+          <w:b/>
+          <w:sz w:val="24"/>
+          <w:szCs w:val="24"/>
+        </w:rPr>
+      </w:pPr>
+    </w:p>
+    <w:p>
+      <w:pPr>
+        <w:rPr>
+          <w:b/>
+          <w:sz w:val="24"/>
+          <w:szCs w:val="24"/>
+          <w:lang w:val="en-GB"/>
+        </w:rPr>
+      </w:pPr>
+      <w:r>
+        <w:rPr>
+          <w:b/>
+          <w:sz w:val="24"/>
+          <w:szCs w:val="24"/>
+          <w:lang w:val="en-GB"/>
         </w:rPr>
         <w:t xml:space="preserve">ASP.NET Core </w:t>
       </w:r>
@@ -24,6 +121,7 @@
           <w:b/>
           <w:sz w:val="24"/>
           <w:szCs w:val="24"/>
+          <w:lang w:val="en-GB"/>
         </w:rPr>
         <w:t>Auth</w:t>
       </w:r>
@@ -35,6 +133,7 @@
           <w:b/>
           <w:sz w:val="24"/>
           <w:szCs w:val="24"/>
+          <w:lang w:val="en-GB"/>
         </w:rPr>
       </w:pPr>
       <w:hyperlink r:id="rId5" w:history="1">
@@ -44,6 +143,7 @@
             <w:b/>
             <w:sz w:val="24"/>
             <w:szCs w:val="24"/>
+            <w:lang w:val="en-GB"/>
           </w:rPr>
           <w:t>https://auth0.com/blog/asp-dot-net-core-authentication-tutorial/</w:t>
         </w:r>
@@ -56,10 +156,9 @@
           <w:sz w:val="24"/>
           <w:szCs w:val="24"/>
           <w:u w:val="single"/>
-        </w:rPr>
-      </w:pPr>
-      <w:bookmarkStart w:id="0" w:name="_GoBack"/>
-      <w:bookmarkEnd w:id="0"/>
+          <w:lang w:val="en-GB"/>
+        </w:rPr>
+      </w:pPr>
     </w:p>
     <w:p>
       <w:pPr>
@@ -1002,6 +1101,7 @@
           <w:szCs w:val="24"/>
           <w:lang w:val="en-US"/>
         </w:rPr>
+        <w:lastRenderedPageBreak/>
         <w:t>https://medium.com/front-end-hacking/reactive-forms-and-form-validation-with-angular-fdcbcf98e1e8</w:t>
       </w:r>
     </w:p>

</xml_diff>